<commit_message>
change the name of the application
</commit_message>
<xml_diff>
--- a/lab11/TestSuite/Artifact_TEST_SUITE_lab.docx
+++ b/lab11/TestSuite/Artifact_TEST_SUITE_lab.docx
@@ -23,8 +23,10 @@
           <w:b/>
           <w:lang w:val="uk-UA"/>
         </w:rPr>
-        <w:t>А</w:t>
+        <w:t>В</w:t>
       </w:r>
+      <w:bookmarkStart w:id="0" w:name="_GoBack"/>
+      <w:bookmarkEnd w:id="0"/>
     </w:p>
     <w:p>
       <w:pPr>
@@ -1334,16 +1336,7 @@
                 <w:szCs w:val="20"/>
                 <w:lang w:val="uk-UA"/>
               </w:rPr>
-              <w:t>2. Натиснути «3</w:t>
-            </w:r>
-            <w:r>
-              <w:rPr>
-                <w:rFonts w:ascii="Arial" w:eastAsia="Arial" w:hAnsi="Arial" w:cs="Arial"/>
-                <w:sz w:val="20"/>
-                <w:szCs w:val="20"/>
-                <w:lang w:val="uk-UA"/>
-              </w:rPr>
-              <w:t>»</w:t>
+              <w:t>2. Натиснути «3»</w:t>
             </w:r>
           </w:p>
         </w:tc>
@@ -1593,7 +1586,7 @@
                 <w:rFonts w:ascii="Arial" w:eastAsia="Arial" w:hAnsi="Arial" w:cs="Arial"/>
                 <w:sz w:val="20"/>
                 <w:szCs w:val="20"/>
-                <w:lang w:val="en-US"/>
+                <w:lang w:val="ru-RU"/>
               </w:rPr>
             </w:pPr>
             <w:r>
@@ -3124,8 +3117,6 @@
         <w:spacing w:line="360" w:lineRule="auto"/>
         <w:jc w:val="left"/>
       </w:pPr>
-      <w:bookmarkStart w:id="0" w:name="_GoBack"/>
-      <w:bookmarkEnd w:id="0"/>
     </w:p>
     <w:sectPr>
       <w:headerReference w:type="default" r:id="rId8"/>
@@ -4602,7 +4593,7 @@
 </file>
 
 <file path=customXml/itemProps1.xml><?xml version="1.0" encoding="utf-8"?>
-<ds:datastoreItem xmlns:ds="http://schemas.openxmlformats.org/officeDocument/2006/customXml" ds:itemID="{0DF06AF2-D55A-4AD0-82E4-449511E8F055}">
+<ds:datastoreItem xmlns:ds="http://schemas.openxmlformats.org/officeDocument/2006/customXml" ds:itemID="{A7C4EFA8-4D48-4572-9EC7-E27229F4BB07}">
   <ds:schemaRefs>
     <ds:schemaRef ds:uri="http://schemas.openxmlformats.org/officeDocument/2006/bibliography"/>
   </ds:schemaRefs>

</xml_diff>